<commit_message>
[pu] == Paste UPPERCASE. [pl] == Paste lowerCASE
</commit_message>
<xml_diff>
--- a/CODE_SNIPPET/HELPDOC/COMMANDLINE/GRADLE_CMD/GradleCheatSheet.docx
+++ b/CODE_SNIPPET/HELPDOC/COMMANDLINE/GRADLE_CMD/GradleCheatSheet.docx
@@ -2,72 +2,324 @@
 <file path=word/document.xml><?xml version="1.0" encoding="utf-8"?>
 <w:document xmlns:wpc="http://schemas.microsoft.com/office/word/2010/wordprocessingCanvas" xmlns:mc="http://schemas.openxmlformats.org/markup-compatibility/2006" xmlns:o="urn:schemas-microsoft-com:office:office" xmlns:r="http://schemas.openxmlformats.org/officeDocument/2006/relationships" xmlns:m="http://schemas.openxmlformats.org/officeDocument/2006/math" xmlns:v="urn:schemas-microsoft-com:vml" xmlns:wp14="http://schemas.microsoft.com/office/word/2010/wordprocessingDrawing" xmlns:wp="http://schemas.openxmlformats.org/drawingml/2006/wordprocessingDrawing" xmlns:w10="urn:schemas-microsoft-com:office:word" xmlns:w="http://schemas.openxmlformats.org/wordprocessingml/2006/main" xmlns:w14="http://schemas.microsoft.com/office/word/2010/wordml" xmlns:wpg="http://schemas.microsoft.com/office/word/2010/wordprocessingGroup" xmlns:wpi="http://schemas.microsoft.com/office/word/2010/wordprocessingInk" xmlns:wne="http://schemas.microsoft.com/office/word/2006/wordml" xmlns:wps="http://schemas.microsoft.com/office/word/2010/wordprocessingShape" mc:Ignorable="w14 wp14">
   <w:body>
+    <w:tbl>
+      <w:tblPr>
+        <w:tblStyle w:val="TableGrid"/>
+        <w:tblW w:w="0" w:type="auto"/>
+        <w:tblLook w:val="04A0" w:firstRow="1" w:lastRow="0" w:firstColumn="1" w:lastColumn="0" w:noHBand="0" w:noVBand="1"/>
+      </w:tblPr>
+      <w:tblGrid>
+        <w:gridCol w:w="9576"/>
+      </w:tblGrid>
+      <w:tr>
+        <w:tc>
+          <w:tcPr>
+            <w:tcW w:w="9576" w:type="dxa"/>
+          </w:tcPr>
+          <w:p>
+            <w:pPr>
+              <w:rPr>
+                <w:rFonts w:ascii="Consolas" w:hAnsi="Consolas" w:cs="Consolas"/>
+                <w:b/>
+                <w:sz w:val="24"/>
+                <w:szCs w:val="24"/>
+              </w:rPr>
+            </w:pPr>
+            <w:r>
+              <w:rPr>
+                <w:rFonts w:ascii="Consolas" w:hAnsi="Consolas" w:cs="Consolas"/>
+                <w:b/>
+                <w:sz w:val="24"/>
+                <w:szCs w:val="24"/>
+              </w:rPr>
+              <w:t xml:space="preserve">AHK: </w:t>
+            </w:r>
+            <w:r>
+              <w:rPr>
+                <w:rFonts w:ascii="Consolas" w:hAnsi="Consolas" w:cs="Consolas"/>
+                <w:b/>
+                <w:sz w:val="36"/>
+                <w:szCs w:val="36"/>
+              </w:rPr>
+              <w:t>[gradlecmd]</w:t>
+            </w:r>
+            <w:bookmarkStart w:id="0" w:name="_GoBack"/>
+            <w:bookmarkEnd w:id="0"/>
+          </w:p>
+        </w:tc>
+      </w:tr>
+      <w:tr>
+        <w:tc>
+          <w:tcPr>
+            <w:tcW w:w="9576" w:type="dxa"/>
+          </w:tcPr>
+          <w:p>
+            <w:pPr>
+              <w:rPr>
+                <w:rFonts w:ascii="Consolas" w:hAnsi="Consolas" w:cs="Consolas"/>
+                <w:b/>
+                <w:sz w:val="24"/>
+                <w:szCs w:val="24"/>
+              </w:rPr>
+            </w:pPr>
+            <w:r>
+              <w:rPr>
+                <w:rFonts w:ascii="Consolas" w:hAnsi="Consolas" w:cs="Consolas"/>
+                <w:b/>
+                <w:sz w:val="24"/>
+                <w:szCs w:val="24"/>
+              </w:rPr>
+              <w:t>Gradle Tutorial Notes:</w:t>
+            </w:r>
+            <w:r>
+              <w:rPr>
+                <w:rFonts w:ascii="Consolas" w:hAnsi="Consolas" w:cs="Consolas"/>
+                <w:b/>
+                <w:sz w:val="24"/>
+                <w:szCs w:val="24"/>
+              </w:rPr>
+              <w:t xml:space="preserve"> </w:t>
+            </w:r>
+            <w:r>
+              <w:rPr>
+                <w:rFonts w:ascii="Consolas" w:hAnsi="Consolas" w:cs="Consolas"/>
+                <w:b/>
+                <w:sz w:val="16"/>
+                <w:szCs w:val="16"/>
+              </w:rPr>
+              <w:t>By John Mark Isaac Madison</w:t>
+            </w:r>
+            <w:r>
+              <w:rPr>
+                <w:rFonts w:ascii="Consolas" w:hAnsi="Consolas" w:cs="Consolas"/>
+                <w:sz w:val="20"/>
+                <w:szCs w:val="20"/>
+              </w:rPr>
+              <w:br/>
+            </w:r>
+            <w:hyperlink r:id="rId5" w:anchor="scratch" w:history="1">
+              <w:r>
+                <w:rPr>
+                  <w:rStyle w:val="Hyperlink"/>
+                  <w:rFonts w:ascii="Consolas" w:hAnsi="Consolas" w:cs="Consolas"/>
+                  <w:sz w:val="20"/>
+                  <w:szCs w:val="20"/>
+                </w:rPr>
+                <w:t>https://spring.io/guides/gs/gradle/#scratch</w:t>
+              </w:r>
+            </w:hyperlink>
+          </w:p>
+        </w:tc>
+      </w:tr>
+      <w:tr>
+        <w:tc>
+          <w:tcPr>
+            <w:tcW w:w="9576" w:type="dxa"/>
+          </w:tcPr>
+          <w:p>
+            <w:pPr>
+              <w:rPr>
+                <w:rFonts w:ascii="Consolas" w:hAnsi="Consolas" w:cs="Consolas"/>
+                <w:b/>
+                <w:sz w:val="24"/>
+                <w:szCs w:val="24"/>
+              </w:rPr>
+            </w:pPr>
+            <w:r>
+              <w:rPr>
+                <w:rFonts w:ascii="Consolas" w:hAnsi="Consolas" w:cs="Consolas"/>
+                <w:b/>
+                <w:sz w:val="24"/>
+                <w:szCs w:val="24"/>
+                <w:u w:val="single"/>
+              </w:rPr>
+              <w:t>Interpretation key:</w:t>
+            </w:r>
+            <w:r>
+              <w:rPr>
+                <w:rFonts w:ascii="Consolas" w:hAnsi="Consolas" w:cs="Consolas"/>
+                <w:sz w:val="24"/>
+                <w:szCs w:val="24"/>
+                <w:u w:val="single"/>
+              </w:rPr>
+              <w:br/>
+            </w:r>
+            <w:r>
+              <w:rPr>
+                <w:rFonts w:ascii="Consolas" w:hAnsi="Consolas" w:cs="Consolas"/>
+                <w:b/>
+                <w:sz w:val="20"/>
+                <w:szCs w:val="20"/>
+                <w:u w:val="single"/>
+              </w:rPr>
+              <w:t>Bold Underline</w:t>
+            </w:r>
+            <w:r>
+              <w:rPr>
+                <w:rFonts w:ascii="Consolas" w:hAnsi="Consolas" w:cs="Consolas"/>
+                <w:sz w:val="20"/>
+                <w:szCs w:val="20"/>
+              </w:rPr>
+              <w:t>: New Section of document.</w:t>
+            </w:r>
+            <w:r>
+              <w:rPr>
+                <w:rFonts w:ascii="Consolas" w:hAnsi="Consolas" w:cs="Consolas"/>
+                <w:i/>
+                <w:sz w:val="20"/>
+                <w:szCs w:val="20"/>
+              </w:rPr>
+              <w:br/>
+              <w:t xml:space="preserve">&lt;Itallics In Arrows&gt; == </w:t>
+            </w:r>
+            <w:r>
+              <w:rPr>
+                <w:rFonts w:ascii="Consolas" w:hAnsi="Consolas" w:cs="Consolas"/>
+                <w:sz w:val="20"/>
+                <w:szCs w:val="20"/>
+              </w:rPr>
+              <w:t>NOT LITERAL</w:t>
+            </w:r>
+            <w:r>
+              <w:rPr>
+                <w:rFonts w:ascii="Consolas" w:hAnsi="Consolas" w:cs="Consolas"/>
+                <w:sz w:val="20"/>
+                <w:szCs w:val="20"/>
+              </w:rPr>
+              <w:br/>
+            </w:r>
+            <w:r>
+              <w:rPr>
+                <w:rFonts w:ascii="Consolas" w:hAnsi="Consolas" w:cs="Consolas"/>
+                <w:b/>
+                <w:sz w:val="20"/>
+                <w:szCs w:val="20"/>
+              </w:rPr>
+              <w:t>bold</w:t>
+            </w:r>
+            <w:r>
+              <w:rPr>
+                <w:rFonts w:ascii="Consolas" w:hAnsi="Consolas" w:cs="Consolas"/>
+                <w:sz w:val="20"/>
+                <w:szCs w:val="20"/>
+              </w:rPr>
+              <w:t xml:space="preserve"> == literal</w:t>
+            </w:r>
+          </w:p>
+        </w:tc>
+      </w:tr>
+      <w:tr>
+        <w:tc>
+          <w:tcPr>
+            <w:tcW w:w="9576" w:type="dxa"/>
+          </w:tcPr>
+          <w:p>
+            <w:pPr>
+              <w:rPr>
+                <w:rFonts w:ascii="Consolas" w:hAnsi="Consolas" w:cs="Consolas"/>
+                <w:b/>
+                <w:sz w:val="24"/>
+                <w:szCs w:val="24"/>
+              </w:rPr>
+            </w:pPr>
+            <w:r>
+              <w:rPr>
+                <w:rFonts w:ascii="Consolas" w:hAnsi="Consolas" w:cs="Consolas"/>
+                <w:b/>
+                <w:sz w:val="24"/>
+                <w:szCs w:val="24"/>
+                <w:u w:val="single"/>
+              </w:rPr>
+              <w:t>Project Structure:</w:t>
+            </w:r>
+            <w:r>
+              <w:rPr>
+                <w:rFonts w:ascii="Consolas" w:hAnsi="Consolas" w:cs="Consolas"/>
+                <w:sz w:val="20"/>
+                <w:szCs w:val="20"/>
+              </w:rPr>
+              <w:br/>
+            </w:r>
+            <w:r>
+              <w:rPr>
+                <w:rFonts w:ascii="Consolas" w:hAnsi="Consolas" w:cs="Consolas"/>
+                <w:i/>
+                <w:sz w:val="20"/>
+                <w:szCs w:val="20"/>
+              </w:rPr>
+              <w:t>&lt;PRJ_ROOT&gt;</w:t>
+            </w:r>
+            <w:r>
+              <w:rPr>
+                <w:rFonts w:ascii="Consolas" w:hAnsi="Consolas" w:cs="Consolas"/>
+                <w:b/>
+                <w:i/>
+                <w:sz w:val="20"/>
+                <w:szCs w:val="20"/>
+              </w:rPr>
+              <w:t>/</w:t>
+            </w:r>
+            <w:r>
+              <w:rPr>
+                <w:rFonts w:ascii="Consolas" w:hAnsi="Consolas" w:cs="Consolas"/>
+                <w:b/>
+                <w:sz w:val="20"/>
+                <w:szCs w:val="20"/>
+              </w:rPr>
+              <w:t>src/main/java</w:t>
+            </w:r>
+            <w:r>
+              <w:rPr>
+                <w:rFonts w:ascii="Consolas" w:hAnsi="Consolas" w:cs="Consolas"/>
+                <w:sz w:val="20"/>
+                <w:szCs w:val="20"/>
+              </w:rPr>
+              <w:br/>
+              <w:t xml:space="preserve">                        </w:t>
+            </w:r>
+            <w:r>
+              <w:rPr>
+                <w:rFonts w:ascii="Consolas" w:hAnsi="Consolas" w:cs="Consolas"/>
+                <w:b/>
+                <w:sz w:val="20"/>
+                <w:szCs w:val="20"/>
+              </w:rPr>
+              <w:t>/HelloWorld.java</w:t>
+            </w:r>
+            <w:r>
+              <w:rPr>
+                <w:rFonts w:ascii="Consolas" w:hAnsi="Consolas" w:cs="Consolas"/>
+                <w:sz w:val="20"/>
+                <w:szCs w:val="20"/>
+              </w:rPr>
+              <w:br/>
+              <w:t xml:space="preserve">                        </w:t>
+            </w:r>
+            <w:r>
+              <w:rPr>
+                <w:rFonts w:ascii="Consolas" w:hAnsi="Consolas" w:cs="Consolas"/>
+                <w:b/>
+                <w:sz w:val="20"/>
+                <w:szCs w:val="20"/>
+              </w:rPr>
+              <w:t>/</w:t>
+            </w:r>
+            <w:r>
+              <w:rPr>
+                <w:rFonts w:ascii="Consolas" w:hAnsi="Consolas" w:cs="Consolas"/>
+                <w:b/>
+                <w:sz w:val="20"/>
+                <w:szCs w:val="20"/>
+              </w:rPr>
+              <w:t>Greeting.java</w:t>
+            </w:r>
+          </w:p>
+        </w:tc>
+      </w:tr>
+    </w:tbl>
     <w:p>
       <w:pPr>
-        <w:rPr>
-          <w:rFonts w:ascii="Consolas" w:hAnsi="Consolas" w:cs="Consolas"/>
-          <w:b/>
-          <w:sz w:val="20"/>
-          <w:szCs w:val="20"/>
-        </w:rPr>
-      </w:pPr>
-      <w:bookmarkStart w:id="0" w:name="_GoBack"/>
-      <w:bookmarkEnd w:id="0"/>
-      <w:r>
-        <w:rPr>
-          <w:rFonts w:ascii="Consolas" w:hAnsi="Consolas" w:cs="Consolas"/>
-          <w:b/>
-          <w:sz w:val="24"/>
-          <w:szCs w:val="24"/>
-        </w:rPr>
-        <w:t>Gradle Tutorial Notes:</w:t>
-      </w:r>
-      <w:r>
-        <w:rPr>
-          <w:rFonts w:ascii="Consolas" w:hAnsi="Consolas" w:cs="Consolas"/>
-          <w:b/>
-          <w:sz w:val="24"/>
-          <w:szCs w:val="24"/>
-        </w:rPr>
-        <w:t xml:space="preserve"> </w:t>
-      </w:r>
-      <w:r>
-        <w:rPr>
-          <w:rFonts w:ascii="Consolas" w:hAnsi="Consolas" w:cs="Consolas"/>
-          <w:b/>
-          <w:sz w:val="16"/>
-          <w:szCs w:val="16"/>
-        </w:rPr>
-        <w:t>By John Mark Isaac Madison</w:t>
-      </w:r>
-      <w:r>
-        <w:rPr>
-          <w:rFonts w:ascii="Consolas" w:hAnsi="Consolas" w:cs="Consolas"/>
-          <w:sz w:val="20"/>
-          <w:szCs w:val="20"/>
-        </w:rPr>
-        <w:br/>
-      </w:r>
-      <w:hyperlink r:id="rId5" w:anchor="scratch" w:history="1">
-        <w:r>
-          <w:rPr>
-            <w:rStyle w:val="Hyperlink"/>
-            <w:rFonts w:ascii="Consolas" w:hAnsi="Consolas" w:cs="Consolas"/>
-            <w:sz w:val="20"/>
-            <w:szCs w:val="20"/>
-          </w:rPr>
-          <w:t>https://spring.io/guides/gs/gradle/#scratch</w:t>
-        </w:r>
-      </w:hyperlink>
-      <w:r>
-        <w:rPr>
-          <w:rFonts w:ascii="Consolas" w:hAnsi="Consolas" w:cs="Consolas"/>
-          <w:sz w:val="20"/>
-          <w:szCs w:val="20"/>
-        </w:rPr>
-        <w:br/>
-      </w:r>
-      <w:r>
+        <w:spacing w:after="0"/>
         <w:rPr>
           <w:rFonts w:ascii="Consolas" w:hAnsi="Consolas" w:cs="Consolas"/>
           <w:b/>
@@ -75,195 +327,7 @@
           <w:szCs w:val="24"/>
           <w:u w:val="single"/>
         </w:rPr>
-        <w:br/>
-      </w:r>
-      <w:r>
-        <w:rPr>
-          <w:rFonts w:ascii="Consolas" w:hAnsi="Consolas" w:cs="Consolas"/>
-          <w:b/>
-          <w:sz w:val="24"/>
-          <w:szCs w:val="24"/>
-          <w:u w:val="single"/>
-        </w:rPr>
-        <w:t>Interpretation key:</w:t>
-      </w:r>
-      <w:r>
-        <w:rPr>
-          <w:rFonts w:ascii="Consolas" w:hAnsi="Consolas" w:cs="Consolas"/>
-          <w:sz w:val="24"/>
-          <w:szCs w:val="24"/>
-          <w:u w:val="single"/>
-        </w:rPr>
-        <w:br/>
-      </w:r>
-      <w:r>
-        <w:rPr>
-          <w:rFonts w:ascii="Consolas" w:hAnsi="Consolas" w:cs="Consolas"/>
-          <w:b/>
-          <w:sz w:val="20"/>
-          <w:szCs w:val="20"/>
-          <w:u w:val="single"/>
-        </w:rPr>
-        <w:t>Bold Underline</w:t>
-      </w:r>
-      <w:r>
-        <w:rPr>
-          <w:rFonts w:ascii="Consolas" w:hAnsi="Consolas" w:cs="Consolas"/>
-          <w:sz w:val="20"/>
-          <w:szCs w:val="20"/>
-        </w:rPr>
-        <w:t>: New Section of document.</w:t>
-      </w:r>
-      <w:r>
-        <w:rPr>
-          <w:rFonts w:ascii="Consolas" w:hAnsi="Consolas" w:cs="Consolas"/>
-          <w:i/>
-          <w:sz w:val="20"/>
-          <w:szCs w:val="20"/>
-        </w:rPr>
-        <w:br/>
-        <w:t xml:space="preserve">&lt;Itallics In Arrows&gt; == </w:t>
-      </w:r>
-      <w:r>
-        <w:rPr>
-          <w:rFonts w:ascii="Consolas" w:hAnsi="Consolas" w:cs="Consolas"/>
-          <w:sz w:val="20"/>
-          <w:szCs w:val="20"/>
-        </w:rPr>
-        <w:t>NOT LITERAL</w:t>
-      </w:r>
-      <w:r>
-        <w:rPr>
-          <w:rFonts w:ascii="Consolas" w:hAnsi="Consolas" w:cs="Consolas"/>
-          <w:sz w:val="20"/>
-          <w:szCs w:val="20"/>
-        </w:rPr>
-        <w:br/>
-      </w:r>
-      <w:r>
-        <w:rPr>
-          <w:rFonts w:ascii="Consolas" w:hAnsi="Consolas" w:cs="Consolas"/>
-          <w:b/>
-          <w:sz w:val="20"/>
-          <w:szCs w:val="20"/>
-        </w:rPr>
-        <w:t>bold</w:t>
-      </w:r>
-      <w:r>
-        <w:rPr>
-          <w:rFonts w:ascii="Consolas" w:hAnsi="Consolas" w:cs="Consolas"/>
-          <w:sz w:val="20"/>
-          <w:szCs w:val="20"/>
-        </w:rPr>
-        <w:t xml:space="preserve"> == literal</w:t>
-      </w:r>
-      <w:r>
-        <w:rPr>
-          <w:rFonts w:ascii="Consolas" w:hAnsi="Consolas" w:cs="Consolas"/>
-          <w:sz w:val="20"/>
-          <w:szCs w:val="20"/>
-        </w:rPr>
-        <w:br/>
-      </w:r>
-      <w:r>
-        <w:rPr>
-          <w:rFonts w:ascii="Consolas" w:hAnsi="Consolas" w:cs="Consolas"/>
-          <w:sz w:val="20"/>
-          <w:szCs w:val="20"/>
-        </w:rPr>
-        <w:br/>
-      </w:r>
-      <w:r>
-        <w:rPr>
-          <w:rFonts w:ascii="Consolas" w:hAnsi="Consolas" w:cs="Consolas"/>
-          <w:b/>
-          <w:sz w:val="24"/>
-          <w:szCs w:val="24"/>
-          <w:u w:val="single"/>
-        </w:rPr>
-        <w:t>Project Structure:</w:t>
-      </w:r>
-      <w:r>
-        <w:rPr>
-          <w:rFonts w:ascii="Consolas" w:hAnsi="Consolas" w:cs="Consolas"/>
-          <w:sz w:val="20"/>
-          <w:szCs w:val="20"/>
-        </w:rPr>
-        <w:br/>
-      </w:r>
-      <w:r>
-        <w:rPr>
-          <w:rFonts w:ascii="Consolas" w:hAnsi="Consolas" w:cs="Consolas"/>
-          <w:i/>
-          <w:sz w:val="20"/>
-          <w:szCs w:val="20"/>
-        </w:rPr>
-        <w:t>&lt;PRJ_ROOT&gt;</w:t>
-      </w:r>
-      <w:r>
-        <w:rPr>
-          <w:rFonts w:ascii="Consolas" w:hAnsi="Consolas" w:cs="Consolas"/>
-          <w:b/>
-          <w:i/>
-          <w:sz w:val="20"/>
-          <w:szCs w:val="20"/>
-        </w:rPr>
-        <w:t>/</w:t>
-      </w:r>
-      <w:r>
-        <w:rPr>
-          <w:rFonts w:ascii="Consolas" w:hAnsi="Consolas" w:cs="Consolas"/>
-          <w:b/>
-          <w:sz w:val="20"/>
-          <w:szCs w:val="20"/>
-        </w:rPr>
-        <w:t>src/main/java</w:t>
-      </w:r>
-      <w:r>
-        <w:rPr>
-          <w:rFonts w:ascii="Consolas" w:hAnsi="Consolas" w:cs="Consolas"/>
-          <w:sz w:val="20"/>
-          <w:szCs w:val="20"/>
-        </w:rPr>
-        <w:br/>
-        <w:t xml:space="preserve">                        </w:t>
-      </w:r>
-      <w:r>
-        <w:rPr>
-          <w:rFonts w:ascii="Consolas" w:hAnsi="Consolas" w:cs="Consolas"/>
-          <w:b/>
-          <w:sz w:val="20"/>
-          <w:szCs w:val="20"/>
-        </w:rPr>
-        <w:t>/HelloWorld.java</w:t>
-      </w:r>
-      <w:r>
-        <w:rPr>
-          <w:rFonts w:ascii="Consolas" w:hAnsi="Consolas" w:cs="Consolas"/>
-          <w:sz w:val="20"/>
-          <w:szCs w:val="20"/>
-        </w:rPr>
-        <w:br/>
-        <w:t xml:space="preserve">                        </w:t>
-      </w:r>
-      <w:r>
-        <w:rPr>
-          <w:rFonts w:ascii="Consolas" w:hAnsi="Consolas" w:cs="Consolas"/>
-          <w:b/>
-          <w:sz w:val="20"/>
-          <w:szCs w:val="20"/>
-        </w:rPr>
-        <w:t>/</w:t>
-      </w:r>
-      <w:r>
-        <w:rPr>
-          <w:rFonts w:ascii="Consolas" w:hAnsi="Consolas" w:cs="Consolas"/>
-          <w:b/>
-          <w:sz w:val="20"/>
-          <w:szCs w:val="20"/>
-        </w:rPr>
-        <w:t>Greeting.java</w:t>
-      </w:r>
+      </w:pPr>
     </w:p>
     <w:p>
       <w:pPr>

</xml_diff>